<commit_message>
Unificirani naslovi, podnožja, sitne promjene
</commit_message>
<xml_diff>
--- a/DOKUMENTACIJA/PD.00.00 - Definicija zadatka.docx
+++ b/DOKUMENTACIJA/PD.00.00 - Definicija zadatka.docx
@@ -233,6 +233,22 @@
                 <w:lang w:val="hr-HR"/>
               </w:rPr>
             </w:pPr>
+            <w:r>
+              <w:rPr>
+                <w:b/>
+                <w:sz w:val="28"/>
+                <w:lang w:val="hr-HR"/>
+              </w:rPr>
+              <w:t>PROJEKT</w:t>
+            </w:r>
+            <w:r>
+              <w:rPr>
+                <w:b/>
+                <w:sz w:val="28"/>
+                <w:lang w:val="hr-HR"/>
+              </w:rPr>
+              <w:t xml:space="preserve"> PIS01</w:t>
+            </w:r>
           </w:p>
         </w:tc>
       </w:tr>
@@ -352,8 +368,20 @@
                 <w:szCs w:val="28"/>
                 <w:lang w:val="hr-HR"/>
               </w:rPr>
-              <w:t>Amaterski kuhari/ce</w:t>
+              <w:t>Amaterski kuhari/</w:t>
             </w:r>
+            <w:proofErr w:type="spellStart"/>
+            <w:r>
+              <w:rPr>
+                <w:b/>
+                <w:bCs/>
+                <w:sz w:val="28"/>
+                <w:szCs w:val="28"/>
+                <w:lang w:val="hr-HR"/>
+              </w:rPr>
+              <w:t>ce</w:t>
+            </w:r>
+            <w:proofErr w:type="spellEnd"/>
           </w:p>
         </w:tc>
       </w:tr>
@@ -729,8 +757,13 @@
               <w:pStyle w:val="Bezproreda"/>
             </w:pPr>
             <w:r>
-              <w:t>Nikola Platnjak</w:t>
+              <w:t xml:space="preserve">Nikola </w:t>
             </w:r>
+            <w:proofErr w:type="spellStart"/>
+            <w:r>
+              <w:t>Platnjak</w:t>
+            </w:r>
+            <w:proofErr w:type="spellEnd"/>
           </w:p>
         </w:tc>
         <w:tc>
@@ -792,7 +825,10 @@
               <w:pStyle w:val="Bezproreda"/>
             </w:pPr>
             <w:r>
-              <w:t>Ispunjavajne dokumenta</w:t>
+              <w:t>Ispunjavanje</w:t>
+            </w:r>
+            <w:r>
+              <w:t xml:space="preserve"> dokumenta</w:t>
             </w:r>
           </w:p>
         </w:tc>
@@ -1287,8 +1323,17 @@
                 <w:rFonts w:ascii="Arial" w:eastAsia="Arial" w:hAnsi="Arial" w:cs="Arial"/>
                 <w:color w:val="000000"/>
               </w:rPr>
-              <w:t>Nikola Platnjak</w:t>
+              <w:t xml:space="preserve">Nikola </w:t>
             </w:r>
+            <w:proofErr w:type="spellStart"/>
+            <w:r>
+              <w:rPr>
+                <w:rFonts w:ascii="Arial" w:eastAsia="Arial" w:hAnsi="Arial" w:cs="Arial"/>
+                <w:color w:val="000000"/>
+              </w:rPr>
+              <w:t>Platnjak</w:t>
+            </w:r>
+            <w:proofErr w:type="spellEnd"/>
           </w:p>
         </w:tc>
         <w:tc>
@@ -1350,8 +1395,17 @@
                 <w:rFonts w:ascii="Arial" w:eastAsia="Arial" w:hAnsi="Arial" w:cs="Arial"/>
                 <w:color w:val="000000"/>
               </w:rPr>
-              <w:t>Dorian Hajnić</w:t>
+              <w:t xml:space="preserve">Dorian </w:t>
             </w:r>
+            <w:proofErr w:type="spellStart"/>
+            <w:r>
+              <w:rPr>
+                <w:rFonts w:ascii="Arial" w:eastAsia="Arial" w:hAnsi="Arial" w:cs="Arial"/>
+                <w:color w:val="000000"/>
+              </w:rPr>
+              <w:t>Hajnić</w:t>
+            </w:r>
+            <w:proofErr w:type="spellEnd"/>
           </w:p>
         </w:tc>
         <w:tc>
@@ -1480,8 +1534,17 @@
                 <w:rFonts w:ascii="Arial" w:eastAsia="Arial" w:hAnsi="Arial" w:cs="Arial"/>
                 <w:color w:val="000000"/>
               </w:rPr>
-              <w:t>Nina Šalković</w:t>
+              <w:t xml:space="preserve">Nina </w:t>
             </w:r>
+            <w:proofErr w:type="spellStart"/>
+            <w:r>
+              <w:rPr>
+                <w:rFonts w:ascii="Arial" w:eastAsia="Arial" w:hAnsi="Arial" w:cs="Arial"/>
+                <w:color w:val="000000"/>
+              </w:rPr>
+              <w:t>Šalković</w:t>
+            </w:r>
+            <w:proofErr w:type="spellEnd"/>
           </w:p>
         </w:tc>
         <w:tc>
@@ -1664,8 +1727,13 @@
               <w:pStyle w:val="Bezproreda"/>
             </w:pPr>
             <w:r>
-              <w:t>Nikola Platnjak</w:t>
+              <w:t xml:space="preserve">Nikola </w:t>
             </w:r>
+            <w:proofErr w:type="spellStart"/>
+            <w:r>
+              <w:t>Platnjak</w:t>
+            </w:r>
+            <w:proofErr w:type="spellEnd"/>
           </w:p>
         </w:tc>
         <w:tc>
@@ -1683,9 +1751,11 @@
             <w:pPr>
               <w:pStyle w:val="Bezproreda"/>
             </w:pPr>
+            <w:proofErr w:type="spellStart"/>
             <w:r>
               <w:t>GitHub</w:t>
             </w:r>
+            <w:proofErr w:type="spellEnd"/>
           </w:p>
         </w:tc>
       </w:tr>
@@ -2490,6 +2560,17 @@
     </w:p>
     <w:p>
       <w:pPr>
+        <w:spacing w:after="160" w:line="259" w:lineRule="auto"/>
+        <w:jc w:val="both"/>
+        <w:rPr>
+          <w:rFonts w:ascii="Arial" w:eastAsiaTheme="minorEastAsia" w:hAnsi="Arial" w:cs="Arial"/>
+          <w:sz w:val="24"/>
+          <w:szCs w:val="24"/>
+        </w:rPr>
+      </w:pPr>
+    </w:p>
+    <w:p>
+      <w:pPr>
         <w:pStyle w:val="Naslov1"/>
       </w:pPr>
       <w:bookmarkStart w:id="3" w:name="_Toc412713984"/>
@@ -2616,24 +2697,68 @@
           <w:sz w:val="24"/>
           <w:szCs w:val="24"/>
         </w:rPr>
-        <w:t>minimum viable product)</w:t>
-      </w:r>
-      <w:r>
-        <w:rPr>
-          <w:rFonts w:ascii="Arial" w:eastAsiaTheme="minorEastAsia" w:hAnsi="Arial" w:cs="Arial"/>
+        <w:t xml:space="preserve">minimum </w:t>
+      </w:r>
+      <w:proofErr w:type="spellStart"/>
+      <w:r>
+        <w:rPr>
+          <w:rFonts w:ascii="Arial" w:eastAsiaTheme="minorEastAsia" w:hAnsi="Arial" w:cs="Arial"/>
+          <w:i/>
+          <w:iCs/>
           <w:sz w:val="24"/>
           <w:szCs w:val="24"/>
         </w:rPr>
-        <w:t>.</w:t>
-      </w:r>
-      <w:r>
-        <w:rPr>
-          <w:rFonts w:ascii="Arial" w:eastAsiaTheme="minorEastAsia" w:hAnsi="Arial" w:cs="Arial"/>
+        <w:t>viable</w:t>
+      </w:r>
+      <w:proofErr w:type="spellEnd"/>
+      <w:r>
+        <w:rPr>
+          <w:rFonts w:ascii="Arial" w:eastAsiaTheme="minorEastAsia" w:hAnsi="Arial" w:cs="Arial"/>
+          <w:i/>
+          <w:iCs/>
           <w:sz w:val="24"/>
           <w:szCs w:val="24"/>
         </w:rPr>
         <w:t xml:space="preserve"> </w:t>
       </w:r>
+      <w:proofErr w:type="spellStart"/>
+      <w:r>
+        <w:rPr>
+          <w:rFonts w:ascii="Arial" w:eastAsiaTheme="minorEastAsia" w:hAnsi="Arial" w:cs="Arial"/>
+          <w:i/>
+          <w:iCs/>
+          <w:sz w:val="24"/>
+          <w:szCs w:val="24"/>
+        </w:rPr>
+        <w:t>product</w:t>
+      </w:r>
+      <w:proofErr w:type="spellEnd"/>
+      <w:r>
+        <w:rPr>
+          <w:rFonts w:ascii="Arial" w:eastAsiaTheme="minorEastAsia" w:hAnsi="Arial" w:cs="Arial"/>
+          <w:i/>
+          <w:iCs/>
+          <w:sz w:val="24"/>
+          <w:szCs w:val="24"/>
+        </w:rPr>
+        <w:t>)</w:t>
+      </w:r>
+      <w:r>
+        <w:rPr>
+          <w:rFonts w:ascii="Arial" w:eastAsiaTheme="minorEastAsia" w:hAnsi="Arial" w:cs="Arial"/>
+          <w:sz w:val="24"/>
+          <w:szCs w:val="24"/>
+        </w:rPr>
+        <w:t>.</w:t>
+      </w:r>
+      <w:r>
+        <w:rPr>
+          <w:rFonts w:ascii="Arial" w:eastAsiaTheme="minorEastAsia" w:hAnsi="Arial" w:cs="Arial"/>
+          <w:sz w:val="24"/>
+          <w:szCs w:val="24"/>
+        </w:rPr>
+        <w:t xml:space="preserve"> </w:t>
+      </w:r>
     </w:p>
     <w:p>
       <w:pPr>
@@ -2670,7 +2795,43 @@
           <w:sz w:val="24"/>
           <w:szCs w:val="24"/>
         </w:rPr>
-        <w:t>Korisnik će se ulogirati i moći kreirati svoj profil na kojem će moći objavljivati recepte koje na kraju admin odobri te postaju vidljive svima. Uz to admin same web aplikacije će dodati neke od recepata koji su vidljivi svim korisnicima odmah.</w:t>
+        <w:t xml:space="preserve">Korisnik će se ulogirati i moći kreirati svoj profil na kojem će moći objavljivati recepte koje na kraju </w:t>
+      </w:r>
+      <w:proofErr w:type="spellStart"/>
+      <w:r>
+        <w:rPr>
+          <w:rFonts w:ascii="Arial" w:eastAsiaTheme="minorEastAsia" w:hAnsi="Arial" w:cs="Arial"/>
+          <w:sz w:val="24"/>
+          <w:szCs w:val="24"/>
+        </w:rPr>
+        <w:t>admin</w:t>
+      </w:r>
+      <w:proofErr w:type="spellEnd"/>
+      <w:r>
+        <w:rPr>
+          <w:rFonts w:ascii="Arial" w:eastAsiaTheme="minorEastAsia" w:hAnsi="Arial" w:cs="Arial"/>
+          <w:sz w:val="24"/>
+          <w:szCs w:val="24"/>
+        </w:rPr>
+        <w:t xml:space="preserve"> odobri te postaju vidljive svima. Uz to </w:t>
+      </w:r>
+      <w:proofErr w:type="spellStart"/>
+      <w:r>
+        <w:rPr>
+          <w:rFonts w:ascii="Arial" w:eastAsiaTheme="minorEastAsia" w:hAnsi="Arial" w:cs="Arial"/>
+          <w:sz w:val="24"/>
+          <w:szCs w:val="24"/>
+        </w:rPr>
+        <w:t>admin</w:t>
+      </w:r>
+      <w:proofErr w:type="spellEnd"/>
+      <w:r>
+        <w:rPr>
+          <w:rFonts w:ascii="Arial" w:eastAsiaTheme="minorEastAsia" w:hAnsi="Arial" w:cs="Arial"/>
+          <w:sz w:val="24"/>
+          <w:szCs w:val="24"/>
+        </w:rPr>
+        <w:t xml:space="preserve"> same web aplikacije će dodati neke od recepata koji su vidljivi svim korisnicima odmah.</w:t>
       </w:r>
     </w:p>
     <w:p/>
@@ -2719,7 +2880,25 @@
           <w:sz w:val="24"/>
           <w:szCs w:val="24"/>
         </w:rPr>
-        <w:t>e online knjige recepata. Sama aplikacije će sadržavati korisnika i admina.</w:t>
+        <w:t xml:space="preserve">e online knjige recepata. Sama aplikacije će sadržavati korisnika i </w:t>
+      </w:r>
+      <w:proofErr w:type="spellStart"/>
+      <w:r>
+        <w:rPr>
+          <w:rFonts w:ascii="Arial" w:eastAsiaTheme="minorEastAsia" w:hAnsi="Arial" w:cs="Arial"/>
+          <w:sz w:val="24"/>
+          <w:szCs w:val="24"/>
+        </w:rPr>
+        <w:t>admina</w:t>
+      </w:r>
+      <w:proofErr w:type="spellEnd"/>
+      <w:r>
+        <w:rPr>
+          <w:rFonts w:ascii="Arial" w:eastAsiaTheme="minorEastAsia" w:hAnsi="Arial" w:cs="Arial"/>
+          <w:sz w:val="24"/>
+          <w:szCs w:val="24"/>
+        </w:rPr>
+        <w:t>.</w:t>
       </w:r>
     </w:p>
     <w:p>
@@ -2774,7 +2953,21 @@
         <w:rPr>
           <w:rFonts w:ascii="Arial" w:eastAsiaTheme="minorEastAsia" w:hAnsi="Arial" w:cs="Arial"/>
         </w:rPr>
-        <w:t>- Korisnici će imati sposobnost registracije novog korisničkog računa, login u postojeći račun, admin distinkcija računa za pristup CRUD funkcionalnostima</w:t>
+        <w:t xml:space="preserve">- Korisnici će imati sposobnost registracije novog korisničkog računa, login u postojeći račun, </w:t>
+      </w:r>
+      <w:proofErr w:type="spellStart"/>
+      <w:r>
+        <w:rPr>
+          <w:rFonts w:ascii="Arial" w:eastAsiaTheme="minorEastAsia" w:hAnsi="Arial" w:cs="Arial"/>
+        </w:rPr>
+        <w:t>admin</w:t>
+      </w:r>
+      <w:proofErr w:type="spellEnd"/>
+      <w:r>
+        <w:rPr>
+          <w:rFonts w:ascii="Arial" w:eastAsiaTheme="minorEastAsia" w:hAnsi="Arial" w:cs="Arial"/>
+        </w:rPr>
+        <w:t xml:space="preserve"> distinkcija računa za pristup CRUD funkcionalnostima</w:t>
       </w:r>
       <w:r>
         <w:rPr>
@@ -2854,13 +3047,24 @@
           <w:rFonts w:ascii="Arial" w:eastAsiaTheme="minorEastAsia" w:hAnsi="Arial" w:cs="Arial"/>
         </w:rPr>
       </w:pPr>
+      <w:proofErr w:type="spellStart"/>
       <w:r>
         <w:rPr>
           <w:rFonts w:ascii="Arial" w:eastAsiaTheme="minorEastAsia" w:hAnsi="Arial" w:cs="Arial"/>
           <w:b/>
           <w:bCs/>
         </w:rPr>
-        <w:t>Admin sustav za dodavanje novih recepata (CRUD)</w:t>
+        <w:lastRenderedPageBreak/>
+        <w:t>Admin</w:t>
+      </w:r>
+      <w:proofErr w:type="spellEnd"/>
+      <w:r>
+        <w:rPr>
+          <w:rFonts w:ascii="Arial" w:eastAsiaTheme="minorEastAsia" w:hAnsi="Arial" w:cs="Arial"/>
+          <w:b/>
+          <w:bCs/>
+        </w:rPr>
+        <w:t xml:space="preserve"> sustav za dodavanje novih recepata (CRUD)</w:t>
       </w:r>
       <w:r>
         <w:rPr>
@@ -2910,13 +3114,45 @@
           <w:b/>
           <w:bCs/>
         </w:rPr>
-        <w:t xml:space="preserve">Aplikacija mora biti responzivna </w:t>
-      </w:r>
-      <w:r>
-        <w:rPr>
-          <w:rFonts w:ascii="Arial" w:eastAsiaTheme="minorEastAsia" w:hAnsi="Arial" w:cs="Arial"/>
-        </w:rPr>
-        <w:t>- Aplikacija će biti responzivna sa dimenzijom ekrana te prikazivati informacije drugačijom raspodjelom s obzirom na veličinu ekrana.</w:t>
+        <w:t xml:space="preserve">Aplikacija mora biti </w:t>
+      </w:r>
+      <w:proofErr w:type="spellStart"/>
+      <w:r>
+        <w:rPr>
+          <w:rFonts w:ascii="Arial" w:eastAsiaTheme="minorEastAsia" w:hAnsi="Arial" w:cs="Arial"/>
+          <w:b/>
+          <w:bCs/>
+        </w:rPr>
+        <w:t>responzivna</w:t>
+      </w:r>
+      <w:proofErr w:type="spellEnd"/>
+      <w:r>
+        <w:rPr>
+          <w:rFonts w:ascii="Arial" w:eastAsiaTheme="minorEastAsia" w:hAnsi="Arial" w:cs="Arial"/>
+          <w:b/>
+          <w:bCs/>
+        </w:rPr>
+        <w:t xml:space="preserve"> </w:t>
+      </w:r>
+      <w:r>
+        <w:rPr>
+          <w:rFonts w:ascii="Arial" w:eastAsiaTheme="minorEastAsia" w:hAnsi="Arial" w:cs="Arial"/>
+        </w:rPr>
+        <w:t xml:space="preserve">- Aplikacija će biti </w:t>
+      </w:r>
+      <w:proofErr w:type="spellStart"/>
+      <w:r>
+        <w:rPr>
+          <w:rFonts w:ascii="Arial" w:eastAsiaTheme="minorEastAsia" w:hAnsi="Arial" w:cs="Arial"/>
+        </w:rPr>
+        <w:t>responzivna</w:t>
+      </w:r>
+      <w:proofErr w:type="spellEnd"/>
+      <w:r>
+        <w:rPr>
+          <w:rFonts w:ascii="Arial" w:eastAsiaTheme="minorEastAsia" w:hAnsi="Arial" w:cs="Arial"/>
+        </w:rPr>
+        <w:t xml:space="preserve"> sa dimenzijom ekrana te prikazivati informacije drugačijom raspodjelom s obzirom na veličinu ekrana.</w:t>
       </w:r>
     </w:p>
     <w:p>
@@ -3370,7 +3606,7 @@
                   </wp:anchor>
                 </w:drawing>
               </mc:Choice>
-              <mc:Fallback xmlns:a="http://schemas.openxmlformats.org/drawingml/2006/main" xmlns:a14="http://schemas.microsoft.com/office/drawing/2010/main" xmlns:wp14="http://schemas.microsoft.com/office/word/2010/wordml">
+              <mc:Fallback xmlns:wp14="http://schemas.microsoft.com/office/word/2010/wordml" xmlns:a14="http://schemas.microsoft.com/office/drawing/2010/main" xmlns:a="http://schemas.openxmlformats.org/drawingml/2006/main">
                 <w:pict w14:anchorId="6B74A060">
                   <v:shapetype id="_x0000_t32" coordsize="21600,21600" o:oned="t" filled="f" o:spt="32" path="m,l21600,21600e" w14:anchorId="52858909">
                     <v:path fillok="f" arrowok="t" o:connecttype="none"/>
@@ -3384,7 +3620,22 @@
             </mc:AlternateContent>
           </w:r>
           <w:r>
-            <w:t>28.2.2015.</w:t>
+            <w:fldChar w:fldCharType="begin"/>
+          </w:r>
+          <w:r>
+            <w:instrText xml:space="preserve"> TIME \@ "d.M.yyyy." </w:instrText>
+          </w:r>
+          <w:r>
+            <w:fldChar w:fldCharType="separate"/>
+          </w:r>
+          <w:r>
+            <w:rPr>
+              <w:noProof/>
+            </w:rPr>
+            <w:t>4.3.2024.</w:t>
+          </w:r>
+          <w:r>
+            <w:fldChar w:fldCharType="end"/>
           </w:r>
         </w:p>
       </w:tc>
@@ -3393,14 +3644,14 @@
           <w:tcW w:w="3117" w:type="dxa"/>
         </w:tcPr>
         <w:p>
-          <w:fldSimple w:instr="FILENAME   \* MERGEFORMAT">
-            <w:r>
-              <w:rPr>
-                <w:noProof/>
-              </w:rPr>
-              <w:t>Document1</w:t>
-            </w:r>
-          </w:fldSimple>
+          <w:proofErr w:type="spellStart"/>
+          <w:r>
+            <w:t>Webapp</w:t>
+          </w:r>
+          <w:proofErr w:type="spellEnd"/>
+          <w:r>
+            <w:t xml:space="preserve"> za pregled recepata</w:t>
+          </w:r>
         </w:p>
       </w:tc>
       <w:tc>
@@ -6497,6 +6748,21 @@
 </file>
 
 <file path=customXml/item1.xml><?xml version="1.0" encoding="utf-8"?>
+<p:properties xmlns:p="http://schemas.microsoft.com/office/2006/metadata/properties" xmlns:xsi="http://www.w3.org/2001/XMLSchema-instance" xmlns:pc="http://schemas.microsoft.com/office/infopath/2007/PartnerControls">
+  <documentManagement/>
+</p:properties>
+</file>
+
+<file path=customXml/item2.xml><?xml version="1.0" encoding="utf-8"?>
+<?mso-contentType ?>
+<FormTemplates xmlns="http://schemas.microsoft.com/sharepoint/v3/contenttype/forms">
+  <Display>DocumentLibraryForm</Display>
+  <Edit>DocumentLibraryForm</Edit>
+  <New>DocumentLibraryForm</New>
+</FormTemplates>
+</file>
+
+<file path=customXml/item3.xml><?xml version="1.0" encoding="utf-8"?>
 <ct:contentTypeSchema xmlns:ct="http://schemas.microsoft.com/office/2006/metadata/contentType" xmlns:ma="http://schemas.microsoft.com/office/2006/metadata/properties/metaAttributes" ct:_="" ma:_="" ma:contentTypeName="Document" ma:contentTypeID="0x0101007E6875EE89A4A84AB5790A097B54952E" ma:contentTypeVersion="7" ma:contentTypeDescription="Create a new document." ma:contentTypeScope="" ma:versionID="8ea80d19165e022379b3bbdc1ee7f9ec">
   <xsd:schema xmlns:xsd="http://www.w3.org/2001/XMLSchema" xmlns:xs="http://www.w3.org/2001/XMLSchema" xmlns:p="http://schemas.microsoft.com/office/2006/metadata/properties" xmlns:ns2="fcc3693b-5a96-4ada-b8ff-eea7943a60c4" targetNamespace="http://schemas.microsoft.com/office/2006/metadata/properties" ma:root="true" ma:fieldsID="d75dfefab5db341d106b1a2a46fabff2" ns2:_="">
     <xsd:import namespace="fcc3693b-5a96-4ada-b8ff-eea7943a60c4"/>
@@ -6660,26 +6926,28 @@
 </ct:contentTypeSchema>
 </file>
 
-<file path=customXml/item2.xml><?xml version="1.0" encoding="utf-8"?>
-<?mso-contentType ?>
-<FormTemplates xmlns="http://schemas.microsoft.com/sharepoint/v3/contenttype/forms">
-  <Display>DocumentLibraryForm</Display>
-  <Edit>DocumentLibraryForm</Edit>
-  <New>DocumentLibraryForm</New>
-</FormTemplates>
-</file>
-
-<file path=customXml/item3.xml><?xml version="1.0" encoding="utf-8"?>
-<p:properties xmlns:p="http://schemas.microsoft.com/office/2006/metadata/properties" xmlns:xsi="http://www.w3.org/2001/XMLSchema-instance" xmlns:pc="http://schemas.microsoft.com/office/infopath/2007/PartnerControls">
-  <documentManagement/>
-</p:properties>
-</file>
-
 <file path=customXml/item4.xml><?xml version="1.0" encoding="utf-8"?>
 <b:Sources xmlns:b="http://schemas.openxmlformats.org/officeDocument/2006/bibliography" xmlns="http://schemas.openxmlformats.org/officeDocument/2006/bibliography" SelectedStyle="\APA.XSL" StyleName="APA"/>
 </file>
 
 <file path=customXml/itemProps1.xml><?xml version="1.0" encoding="utf-8"?>
+<ds:datastoreItem xmlns:ds="http://schemas.openxmlformats.org/officeDocument/2006/customXml" ds:itemID="{CCD264DF-B419-4D7C-A847-8314290476DA}">
+  <ds:schemaRefs>
+    <ds:schemaRef ds:uri="http://schemas.microsoft.com/office/2006/metadata/properties"/>
+    <ds:schemaRef ds:uri="http://schemas.microsoft.com/office/infopath/2007/PartnerControls"/>
+  </ds:schemaRefs>
+</ds:datastoreItem>
+</file>
+
+<file path=customXml/itemProps2.xml><?xml version="1.0" encoding="utf-8"?>
+<ds:datastoreItem xmlns:ds="http://schemas.openxmlformats.org/officeDocument/2006/customXml" ds:itemID="{9CF2D646-38A9-4539-A663-2D4C5144859B}">
+  <ds:schemaRefs>
+    <ds:schemaRef ds:uri="http://schemas.microsoft.com/sharepoint/v3/contenttype/forms"/>
+  </ds:schemaRefs>
+</ds:datastoreItem>
+</file>
+
+<file path=customXml/itemProps3.xml><?xml version="1.0" encoding="utf-8"?>
 <ds:datastoreItem xmlns:ds="http://schemas.openxmlformats.org/officeDocument/2006/customXml" ds:itemID="{691E3EC8-ADDA-4440-B65A-BB663CEC3356}">
   <ds:schemaRefs>
     <ds:schemaRef ds:uri="http://schemas.microsoft.com/office/2006/metadata/contentType"/>
@@ -6697,23 +6965,6 @@
 </ds:datastoreItem>
 </file>
 
-<file path=customXml/itemProps2.xml><?xml version="1.0" encoding="utf-8"?>
-<ds:datastoreItem xmlns:ds="http://schemas.openxmlformats.org/officeDocument/2006/customXml" ds:itemID="{9CF2D646-38A9-4539-A663-2D4C5144859B}">
-  <ds:schemaRefs>
-    <ds:schemaRef ds:uri="http://schemas.microsoft.com/sharepoint/v3/contenttype/forms"/>
-  </ds:schemaRefs>
-</ds:datastoreItem>
-</file>
-
-<file path=customXml/itemProps3.xml><?xml version="1.0" encoding="utf-8"?>
-<ds:datastoreItem xmlns:ds="http://schemas.openxmlformats.org/officeDocument/2006/customXml" ds:itemID="{CCD264DF-B419-4D7C-A847-8314290476DA}">
-  <ds:schemaRefs>
-    <ds:schemaRef ds:uri="http://schemas.microsoft.com/office/2006/metadata/properties"/>
-    <ds:schemaRef ds:uri="http://schemas.microsoft.com/office/infopath/2007/PartnerControls"/>
-  </ds:schemaRefs>
-</ds:datastoreItem>
-</file>
-
 <file path=customXml/itemProps4.xml><?xml version="1.0" encoding="utf-8"?>
 <ds:datastoreItem xmlns:ds="http://schemas.openxmlformats.org/officeDocument/2006/customXml" ds:itemID="{6D9A156E-BC39-4DDD-A78B-A9EB097597A4}">
   <ds:schemaRefs>

</xml_diff>